<commit_message>
Finalizando exercicios e docuemnto word
</commit_message>
<xml_diff>
--- a/KaioMazza_Aula_Vendas_Exercicios.docx
+++ b/KaioMazza_Aula_Vendas_Exercicios.docx
@@ -77,7 +77,29 @@
           <w:sz w:val="28"/>
           <w:szCs w:val="28"/>
         </w:rPr>
-        <w:t>Exercícios MySQL na prática (Aula_Venda)</w:t>
+        <w:t>Exercícios MySQL na prática (</w:t>
+      </w:r>
+      <w:proofErr w:type="spellStart"/>
+      <w:r>
+        <w:rPr>
+          <w:rFonts w:ascii="Arial" w:hAnsi="Arial" w:cs="Arial"/>
+          <w:b/>
+          <w:bCs/>
+          <w:sz w:val="28"/>
+          <w:szCs w:val="28"/>
+        </w:rPr>
+        <w:t>Aula_Venda</w:t>
+      </w:r>
+      <w:proofErr w:type="spellEnd"/>
+      <w:r>
+        <w:rPr>
+          <w:rFonts w:ascii="Arial" w:hAnsi="Arial" w:cs="Arial"/>
+          <w:b/>
+          <w:bCs/>
+          <w:sz w:val="28"/>
+          <w:szCs w:val="28"/>
+        </w:rPr>
+        <w:t>)</w:t>
       </w:r>
     </w:p>
     <w:p>
@@ -140,12 +162,85 @@
           <w:color w:val="FF0000"/>
         </w:rPr>
       </w:pPr>
-      <w:r>
-        <w:rPr>
-          <w:rFonts w:ascii="Arial" w:hAnsi="Arial" w:cs="Arial"/>
-          <w:color w:val="FF0000"/>
-        </w:rPr>
-        <w:t>select DescProduto, UnidProduto, ValorUnitario from produto;</w:t>
+      <w:proofErr w:type="spellStart"/>
+      <w:r>
+        <w:rPr>
+          <w:rFonts w:ascii="Arial" w:hAnsi="Arial" w:cs="Arial"/>
+          <w:color w:val="FF0000"/>
+        </w:rPr>
+        <w:t>select</w:t>
+      </w:r>
+      <w:proofErr w:type="spellEnd"/>
+      <w:r>
+        <w:rPr>
+          <w:rFonts w:ascii="Arial" w:hAnsi="Arial" w:cs="Arial"/>
+          <w:color w:val="FF0000"/>
+        </w:rPr>
+        <w:t xml:space="preserve"> </w:t>
+      </w:r>
+      <w:proofErr w:type="spellStart"/>
+      <w:r>
+        <w:rPr>
+          <w:rFonts w:ascii="Arial" w:hAnsi="Arial" w:cs="Arial"/>
+          <w:color w:val="FF0000"/>
+        </w:rPr>
+        <w:t>DescProduto</w:t>
+      </w:r>
+      <w:proofErr w:type="spellEnd"/>
+      <w:r>
+        <w:rPr>
+          <w:rFonts w:ascii="Arial" w:hAnsi="Arial" w:cs="Arial"/>
+          <w:color w:val="FF0000"/>
+        </w:rPr>
+        <w:t xml:space="preserve">, </w:t>
+      </w:r>
+      <w:proofErr w:type="spellStart"/>
+      <w:r>
+        <w:rPr>
+          <w:rFonts w:ascii="Arial" w:hAnsi="Arial" w:cs="Arial"/>
+          <w:color w:val="FF0000"/>
+        </w:rPr>
+        <w:t>UnidProduto</w:t>
+      </w:r>
+      <w:proofErr w:type="spellEnd"/>
+      <w:r>
+        <w:rPr>
+          <w:rFonts w:ascii="Arial" w:hAnsi="Arial" w:cs="Arial"/>
+          <w:color w:val="FF0000"/>
+        </w:rPr>
+        <w:t xml:space="preserve">, </w:t>
+      </w:r>
+      <w:proofErr w:type="spellStart"/>
+      <w:r>
+        <w:rPr>
+          <w:rFonts w:ascii="Arial" w:hAnsi="Arial" w:cs="Arial"/>
+          <w:color w:val="FF0000"/>
+        </w:rPr>
+        <w:t>ValorUnitario</w:t>
+      </w:r>
+      <w:proofErr w:type="spellEnd"/>
+      <w:r>
+        <w:rPr>
+          <w:rFonts w:ascii="Arial" w:hAnsi="Arial" w:cs="Arial"/>
+          <w:color w:val="FF0000"/>
+        </w:rPr>
+        <w:t xml:space="preserve"> </w:t>
+      </w:r>
+      <w:proofErr w:type="spellStart"/>
+      <w:r>
+        <w:rPr>
+          <w:rFonts w:ascii="Arial" w:hAnsi="Arial" w:cs="Arial"/>
+          <w:color w:val="FF0000"/>
+        </w:rPr>
+        <w:t>from</w:t>
+      </w:r>
+      <w:proofErr w:type="spellEnd"/>
+      <w:r>
+        <w:rPr>
+          <w:rFonts w:ascii="Arial" w:hAnsi="Arial" w:cs="Arial"/>
+          <w:color w:val="FF0000"/>
+        </w:rPr>
+        <w:t xml:space="preserve"> produto;</w:t>
       </w:r>
     </w:p>
     <w:p>
@@ -228,12 +323,69 @@
           <w:color w:val="FF0000"/>
         </w:rPr>
       </w:pPr>
-      <w:r>
-        <w:rPr>
-          <w:rFonts w:ascii="Arial" w:hAnsi="Arial" w:cs="Arial"/>
-          <w:color w:val="FF0000"/>
-        </w:rPr>
-        <w:t>select CNPJ, NomeCliente, Endereco from cliente;</w:t>
+      <w:proofErr w:type="spellStart"/>
+      <w:r>
+        <w:rPr>
+          <w:rFonts w:ascii="Arial" w:hAnsi="Arial" w:cs="Arial"/>
+          <w:color w:val="FF0000"/>
+        </w:rPr>
+        <w:t>select</w:t>
+      </w:r>
+      <w:proofErr w:type="spellEnd"/>
+      <w:r>
+        <w:rPr>
+          <w:rFonts w:ascii="Arial" w:hAnsi="Arial" w:cs="Arial"/>
+          <w:color w:val="FF0000"/>
+        </w:rPr>
+        <w:t xml:space="preserve"> CNPJ, </w:t>
+      </w:r>
+      <w:proofErr w:type="spellStart"/>
+      <w:r>
+        <w:rPr>
+          <w:rFonts w:ascii="Arial" w:hAnsi="Arial" w:cs="Arial"/>
+          <w:color w:val="FF0000"/>
+        </w:rPr>
+        <w:t>NomeCliente</w:t>
+      </w:r>
+      <w:proofErr w:type="spellEnd"/>
+      <w:r>
+        <w:rPr>
+          <w:rFonts w:ascii="Arial" w:hAnsi="Arial" w:cs="Arial"/>
+          <w:color w:val="FF0000"/>
+        </w:rPr>
+        <w:t xml:space="preserve">, </w:t>
+      </w:r>
+      <w:proofErr w:type="spellStart"/>
+      <w:r>
+        <w:rPr>
+          <w:rFonts w:ascii="Arial" w:hAnsi="Arial" w:cs="Arial"/>
+          <w:color w:val="FF0000"/>
+        </w:rPr>
+        <w:t>Endereco</w:t>
+      </w:r>
+      <w:proofErr w:type="spellEnd"/>
+      <w:r>
+        <w:rPr>
+          <w:rFonts w:ascii="Arial" w:hAnsi="Arial" w:cs="Arial"/>
+          <w:color w:val="FF0000"/>
+        </w:rPr>
+        <w:t xml:space="preserve"> </w:t>
+      </w:r>
+      <w:proofErr w:type="spellStart"/>
+      <w:r>
+        <w:rPr>
+          <w:rFonts w:ascii="Arial" w:hAnsi="Arial" w:cs="Arial"/>
+          <w:color w:val="FF0000"/>
+        </w:rPr>
+        <w:t>from</w:t>
+      </w:r>
+      <w:proofErr w:type="spellEnd"/>
+      <w:r>
+        <w:rPr>
+          <w:rFonts w:ascii="Arial" w:hAnsi="Arial" w:cs="Arial"/>
+          <w:color w:val="FF0000"/>
+        </w:rPr>
+        <w:t xml:space="preserve"> cliente;</w:t>
       </w:r>
     </w:p>
     <w:p>
@@ -325,13 +477,38 @@
           <w:color w:val="FF0000"/>
         </w:rPr>
       </w:pPr>
+      <w:proofErr w:type="spellStart"/>
       <w:r>
         <w:rPr>
           <w:rFonts w:ascii="Arial" w:hAnsi="Arial" w:cs="Arial"/>
           <w:color w:val="FF0000"/>
         </w:rPr>
         <w:lastRenderedPageBreak/>
-        <w:t>select * from vendedor;</w:t>
+        <w:t>select</w:t>
+      </w:r>
+      <w:proofErr w:type="spellEnd"/>
+      <w:r>
+        <w:rPr>
+          <w:rFonts w:ascii="Arial" w:hAnsi="Arial" w:cs="Arial"/>
+          <w:color w:val="FF0000"/>
+        </w:rPr>
+        <w:t xml:space="preserve"> * </w:t>
+      </w:r>
+      <w:proofErr w:type="spellStart"/>
+      <w:r>
+        <w:rPr>
+          <w:rFonts w:ascii="Arial" w:hAnsi="Arial" w:cs="Arial"/>
+          <w:color w:val="FF0000"/>
+        </w:rPr>
+        <w:t>from</w:t>
+      </w:r>
+      <w:proofErr w:type="spellEnd"/>
+      <w:r>
+        <w:rPr>
+          <w:rFonts w:ascii="Arial" w:hAnsi="Arial" w:cs="Arial"/>
+          <w:color w:val="FF0000"/>
+        </w:rPr>
+        <w:t xml:space="preserve"> vendedor;</w:t>
       </w:r>
     </w:p>
     <w:p>
@@ -435,12 +612,101 @@
           <w:color w:val="FF0000"/>
         </w:rPr>
       </w:pPr>
-      <w:r>
-        <w:rPr>
-          <w:rFonts w:ascii="Arial" w:hAnsi="Arial" w:cs="Arial"/>
-          <w:color w:val="FF0000"/>
-        </w:rPr>
-        <w:t>select CodVendedor as MATRICULA, NomeVendedor as NOME, SalarioFixo as RENDIMENTO, FaixaComissao as COMISSAO from vendedor;</w:t>
+      <w:proofErr w:type="spellStart"/>
+      <w:r>
+        <w:rPr>
+          <w:rFonts w:ascii="Arial" w:hAnsi="Arial" w:cs="Arial"/>
+          <w:color w:val="FF0000"/>
+        </w:rPr>
+        <w:t>select</w:t>
+      </w:r>
+      <w:proofErr w:type="spellEnd"/>
+      <w:r>
+        <w:rPr>
+          <w:rFonts w:ascii="Arial" w:hAnsi="Arial" w:cs="Arial"/>
+          <w:color w:val="FF0000"/>
+        </w:rPr>
+        <w:t xml:space="preserve"> </w:t>
+      </w:r>
+      <w:proofErr w:type="spellStart"/>
+      <w:r>
+        <w:rPr>
+          <w:rFonts w:ascii="Arial" w:hAnsi="Arial" w:cs="Arial"/>
+          <w:color w:val="FF0000"/>
+        </w:rPr>
+        <w:t>CodVendedor</w:t>
+      </w:r>
+      <w:proofErr w:type="spellEnd"/>
+      <w:r>
+        <w:rPr>
+          <w:rFonts w:ascii="Arial" w:hAnsi="Arial" w:cs="Arial"/>
+          <w:color w:val="FF0000"/>
+        </w:rPr>
+        <w:t xml:space="preserve"> as MATRICULA, </w:t>
+      </w:r>
+      <w:proofErr w:type="spellStart"/>
+      <w:r>
+        <w:rPr>
+          <w:rFonts w:ascii="Arial" w:hAnsi="Arial" w:cs="Arial"/>
+          <w:color w:val="FF0000"/>
+        </w:rPr>
+        <w:t>NomeVendedor</w:t>
+      </w:r>
+      <w:proofErr w:type="spellEnd"/>
+      <w:r>
+        <w:rPr>
+          <w:rFonts w:ascii="Arial" w:hAnsi="Arial" w:cs="Arial"/>
+          <w:color w:val="FF0000"/>
+        </w:rPr>
+        <w:t xml:space="preserve"> as NOME, </w:t>
+      </w:r>
+      <w:proofErr w:type="spellStart"/>
+      <w:r>
+        <w:rPr>
+          <w:rFonts w:ascii="Arial" w:hAnsi="Arial" w:cs="Arial"/>
+          <w:color w:val="FF0000"/>
+        </w:rPr>
+        <w:t>SalarioFixo</w:t>
+      </w:r>
+      <w:proofErr w:type="spellEnd"/>
+      <w:r>
+        <w:rPr>
+          <w:rFonts w:ascii="Arial" w:hAnsi="Arial" w:cs="Arial"/>
+          <w:color w:val="FF0000"/>
+        </w:rPr>
+        <w:t xml:space="preserve"> as RENDIMENTO, </w:t>
+      </w:r>
+      <w:proofErr w:type="spellStart"/>
+      <w:r>
+        <w:rPr>
+          <w:rFonts w:ascii="Arial" w:hAnsi="Arial" w:cs="Arial"/>
+          <w:color w:val="FF0000"/>
+        </w:rPr>
+        <w:t>FaixaComissao</w:t>
+      </w:r>
+      <w:proofErr w:type="spellEnd"/>
+      <w:r>
+        <w:rPr>
+          <w:rFonts w:ascii="Arial" w:hAnsi="Arial" w:cs="Arial"/>
+          <w:color w:val="FF0000"/>
+        </w:rPr>
+        <w:t xml:space="preserve"> as COMISSAO </w:t>
+      </w:r>
+      <w:proofErr w:type="spellStart"/>
+      <w:r>
+        <w:rPr>
+          <w:rFonts w:ascii="Arial" w:hAnsi="Arial" w:cs="Arial"/>
+          <w:color w:val="FF0000"/>
+        </w:rPr>
+        <w:t>from</w:t>
+      </w:r>
+      <w:proofErr w:type="spellEnd"/>
+      <w:r>
+        <w:rPr>
+          <w:rFonts w:ascii="Arial" w:hAnsi="Arial" w:cs="Arial"/>
+          <w:color w:val="FF0000"/>
+        </w:rPr>
+        <w:t xml:space="preserve"> vendedor;</w:t>
       </w:r>
     </w:p>
     <w:p>
@@ -514,24 +780,111 @@
         <w:rPr>
           <w:rFonts w:ascii="Arial" w:hAnsi="Arial" w:cs="Arial"/>
         </w:rPr>
-        <w:t>-- TRAGA O NOME DO VENDEDOR E O SALARIO FIXO MULTIPLICADO POR 2</w:t>
-      </w:r>
-    </w:p>
-    <w:p>
-      <w:pPr>
-        <w:spacing w:line="360" w:lineRule="auto"/>
-        <w:jc w:val="both"/>
-        <w:rPr>
-          <w:rFonts w:ascii="Arial" w:hAnsi="Arial" w:cs="Arial"/>
-          <w:color w:val="FF0000"/>
-        </w:rPr>
-      </w:pPr>
-      <w:r>
-        <w:rPr>
-          <w:rFonts w:ascii="Arial" w:hAnsi="Arial" w:cs="Arial"/>
-          <w:color w:val="FF0000"/>
-        </w:rPr>
-        <w:t>select NomeVendedor as NOME, (SalarioFixo * 2) as SALARIO from vendedor;</w:t>
+        <w:t xml:space="preserve">-- TRAGA O NOME DO VENDEDOR E O </w:t>
+      </w:r>
+      <w:proofErr w:type="gramStart"/>
+      <w:r>
+        <w:rPr>
+          <w:rFonts w:ascii="Arial" w:hAnsi="Arial" w:cs="Arial"/>
+        </w:rPr>
+        <w:t>SALARIO</w:t>
+      </w:r>
+      <w:proofErr w:type="gramEnd"/>
+      <w:r>
+        <w:rPr>
+          <w:rFonts w:ascii="Arial" w:hAnsi="Arial" w:cs="Arial"/>
+        </w:rPr>
+        <w:t xml:space="preserve"> FIXO MULTIPLICADO POR 2</w:t>
+      </w:r>
+    </w:p>
+    <w:p>
+      <w:pPr>
+        <w:spacing w:line="360" w:lineRule="auto"/>
+        <w:jc w:val="both"/>
+        <w:rPr>
+          <w:rFonts w:ascii="Arial" w:hAnsi="Arial" w:cs="Arial"/>
+          <w:color w:val="FF0000"/>
+        </w:rPr>
+      </w:pPr>
+      <w:proofErr w:type="spellStart"/>
+      <w:r>
+        <w:rPr>
+          <w:rFonts w:ascii="Arial" w:hAnsi="Arial" w:cs="Arial"/>
+          <w:color w:val="FF0000"/>
+        </w:rPr>
+        <w:t>select</w:t>
+      </w:r>
+      <w:proofErr w:type="spellEnd"/>
+      <w:r>
+        <w:rPr>
+          <w:rFonts w:ascii="Arial" w:hAnsi="Arial" w:cs="Arial"/>
+          <w:color w:val="FF0000"/>
+        </w:rPr>
+        <w:t xml:space="preserve"> </w:t>
+      </w:r>
+      <w:proofErr w:type="spellStart"/>
+      <w:r>
+        <w:rPr>
+          <w:rFonts w:ascii="Arial" w:hAnsi="Arial" w:cs="Arial"/>
+          <w:color w:val="FF0000"/>
+        </w:rPr>
+        <w:t>NomeVendedor</w:t>
+      </w:r>
+      <w:proofErr w:type="spellEnd"/>
+      <w:r>
+        <w:rPr>
+          <w:rFonts w:ascii="Arial" w:hAnsi="Arial" w:cs="Arial"/>
+          <w:color w:val="FF0000"/>
+        </w:rPr>
+        <w:t xml:space="preserve"> as NOME, (</w:t>
+      </w:r>
+      <w:proofErr w:type="spellStart"/>
+      <w:r>
+        <w:rPr>
+          <w:rFonts w:ascii="Arial" w:hAnsi="Arial" w:cs="Arial"/>
+          <w:color w:val="FF0000"/>
+        </w:rPr>
+        <w:t>SalarioFixo</w:t>
+      </w:r>
+      <w:proofErr w:type="spellEnd"/>
+      <w:r>
+        <w:rPr>
+          <w:rFonts w:ascii="Arial" w:hAnsi="Arial" w:cs="Arial"/>
+          <w:color w:val="FF0000"/>
+        </w:rPr>
+        <w:t xml:space="preserve"> * 2) as </w:t>
+      </w:r>
+      <w:proofErr w:type="gramStart"/>
+      <w:r>
+        <w:rPr>
+          <w:rFonts w:ascii="Arial" w:hAnsi="Arial" w:cs="Arial"/>
+          <w:color w:val="FF0000"/>
+        </w:rPr>
+        <w:t>SALARIO</w:t>
+      </w:r>
+      <w:proofErr w:type="gramEnd"/>
+      <w:r>
+        <w:rPr>
+          <w:rFonts w:ascii="Arial" w:hAnsi="Arial" w:cs="Arial"/>
+          <w:color w:val="FF0000"/>
+        </w:rPr>
+        <w:t xml:space="preserve"> </w:t>
+      </w:r>
+      <w:proofErr w:type="spellStart"/>
+      <w:r>
+        <w:rPr>
+          <w:rFonts w:ascii="Arial" w:hAnsi="Arial" w:cs="Arial"/>
+          <w:color w:val="FF0000"/>
+        </w:rPr>
+        <w:t>from</w:t>
+      </w:r>
+      <w:proofErr w:type="spellEnd"/>
+      <w:r>
+        <w:rPr>
+          <w:rFonts w:ascii="Arial" w:hAnsi="Arial" w:cs="Arial"/>
+          <w:color w:val="FF0000"/>
+        </w:rPr>
+        <w:t xml:space="preserve"> vendedor;</w:t>
       </w:r>
     </w:p>
     <w:p>
@@ -651,24 +1004,162 @@
         <w:rPr>
           <w:rFonts w:ascii="Arial" w:hAnsi="Arial" w:cs="Arial"/>
         </w:rPr>
-        <w:t>-- NA QUAL A QUANTIDADE É IGUAL A 35 DA TABELA item_pedido</w:t>
-      </w:r>
-    </w:p>
-    <w:p>
-      <w:pPr>
-        <w:spacing w:line="360" w:lineRule="auto"/>
-        <w:jc w:val="both"/>
-        <w:rPr>
-          <w:rFonts w:ascii="Arial" w:hAnsi="Arial" w:cs="Arial"/>
-          <w:color w:val="FF0000"/>
-        </w:rPr>
-      </w:pPr>
-      <w:r>
-        <w:rPr>
-          <w:rFonts w:ascii="Arial" w:hAnsi="Arial" w:cs="Arial"/>
-          <w:color w:val="FF0000"/>
-        </w:rPr>
-        <w:t>select Num_Pedido, Cod_Produto, QtdeProduto from item_pedido where QtdeProduto = 35;</w:t>
+        <w:t xml:space="preserve">-- NA QUAL A QUANTIDADE É IGUAL A 35 DA TABELA </w:t>
+      </w:r>
+      <w:proofErr w:type="spellStart"/>
+      <w:r>
+        <w:rPr>
+          <w:rFonts w:ascii="Arial" w:hAnsi="Arial" w:cs="Arial"/>
+        </w:rPr>
+        <w:t>item_pedido</w:t>
+      </w:r>
+      <w:proofErr w:type="spellEnd"/>
+    </w:p>
+    <w:p>
+      <w:pPr>
+        <w:spacing w:line="360" w:lineRule="auto"/>
+        <w:jc w:val="both"/>
+        <w:rPr>
+          <w:rFonts w:ascii="Arial" w:hAnsi="Arial" w:cs="Arial"/>
+          <w:color w:val="FF0000"/>
+        </w:rPr>
+      </w:pPr>
+      <w:proofErr w:type="spellStart"/>
+      <w:proofErr w:type="gramStart"/>
+      <w:r>
+        <w:rPr>
+          <w:rFonts w:ascii="Arial" w:hAnsi="Arial" w:cs="Arial"/>
+          <w:color w:val="FF0000"/>
+        </w:rPr>
+        <w:t>select</w:t>
+      </w:r>
+      <w:proofErr w:type="spellEnd"/>
+      <w:r>
+        <w:rPr>
+          <w:rFonts w:ascii="Arial" w:hAnsi="Arial" w:cs="Arial"/>
+          <w:color w:val="FF0000"/>
+        </w:rPr>
+        <w:t xml:space="preserve"> </w:t>
+      </w:r>
+      <w:proofErr w:type="spellStart"/>
+      <w:r>
+        <w:rPr>
+          <w:rFonts w:ascii="Arial" w:hAnsi="Arial" w:cs="Arial"/>
+          <w:color w:val="FF0000"/>
+        </w:rPr>
+        <w:t>Num</w:t>
+      </w:r>
+      <w:proofErr w:type="gramEnd"/>
+      <w:r>
+        <w:rPr>
+          <w:rFonts w:ascii="Arial" w:hAnsi="Arial" w:cs="Arial"/>
+          <w:color w:val="FF0000"/>
+        </w:rPr>
+        <w:t>_Pedido</w:t>
+      </w:r>
+      <w:proofErr w:type="spellEnd"/>
+      <w:r>
+        <w:rPr>
+          <w:rFonts w:ascii="Arial" w:hAnsi="Arial" w:cs="Arial"/>
+          <w:color w:val="FF0000"/>
+        </w:rPr>
+        <w:t xml:space="preserve">, </w:t>
+      </w:r>
+      <w:proofErr w:type="spellStart"/>
+      <w:r>
+        <w:rPr>
+          <w:rFonts w:ascii="Arial" w:hAnsi="Arial" w:cs="Arial"/>
+          <w:color w:val="FF0000"/>
+        </w:rPr>
+        <w:t>Cod_Produto</w:t>
+      </w:r>
+      <w:proofErr w:type="spellEnd"/>
+      <w:r>
+        <w:rPr>
+          <w:rFonts w:ascii="Arial" w:hAnsi="Arial" w:cs="Arial"/>
+          <w:color w:val="FF0000"/>
+        </w:rPr>
+        <w:t xml:space="preserve">, </w:t>
+      </w:r>
+      <w:proofErr w:type="spellStart"/>
+      <w:r>
+        <w:rPr>
+          <w:rFonts w:ascii="Arial" w:hAnsi="Arial" w:cs="Arial"/>
+          <w:color w:val="FF0000"/>
+        </w:rPr>
+        <w:t>QtdeProduto</w:t>
+      </w:r>
+      <w:proofErr w:type="spellEnd"/>
+      <w:r>
+        <w:rPr>
+          <w:rFonts w:ascii="Arial" w:hAnsi="Arial" w:cs="Arial"/>
+          <w:color w:val="FF0000"/>
+        </w:rPr>
+        <w:t xml:space="preserve"> </w:t>
+      </w:r>
+      <w:proofErr w:type="spellStart"/>
+      <w:r>
+        <w:rPr>
+          <w:rFonts w:ascii="Arial" w:hAnsi="Arial" w:cs="Arial"/>
+          <w:color w:val="FF0000"/>
+        </w:rPr>
+        <w:t>from</w:t>
+      </w:r>
+      <w:proofErr w:type="spellEnd"/>
+      <w:r>
+        <w:rPr>
+          <w:rFonts w:ascii="Arial" w:hAnsi="Arial" w:cs="Arial"/>
+          <w:color w:val="FF0000"/>
+        </w:rPr>
+        <w:t xml:space="preserve"> </w:t>
+      </w:r>
+      <w:proofErr w:type="spellStart"/>
+      <w:r>
+        <w:rPr>
+          <w:rFonts w:ascii="Arial" w:hAnsi="Arial" w:cs="Arial"/>
+          <w:color w:val="FF0000"/>
+        </w:rPr>
+        <w:t>item_pedido</w:t>
+      </w:r>
+      <w:proofErr w:type="spellEnd"/>
+      <w:r>
+        <w:rPr>
+          <w:rFonts w:ascii="Arial" w:hAnsi="Arial" w:cs="Arial"/>
+          <w:color w:val="FF0000"/>
+        </w:rPr>
+        <w:t xml:space="preserve"> </w:t>
+      </w:r>
+      <w:proofErr w:type="spellStart"/>
+      <w:r>
+        <w:rPr>
+          <w:rFonts w:ascii="Arial" w:hAnsi="Arial" w:cs="Arial"/>
+          <w:color w:val="FF0000"/>
+        </w:rPr>
+        <w:t>where</w:t>
+      </w:r>
+      <w:proofErr w:type="spellEnd"/>
+      <w:r>
+        <w:rPr>
+          <w:rFonts w:ascii="Arial" w:hAnsi="Arial" w:cs="Arial"/>
+          <w:color w:val="FF0000"/>
+        </w:rPr>
+        <w:t xml:space="preserve"> </w:t>
+      </w:r>
+      <w:proofErr w:type="spellStart"/>
+      <w:r>
+        <w:rPr>
+          <w:rFonts w:ascii="Arial" w:hAnsi="Arial" w:cs="Arial"/>
+          <w:color w:val="FF0000"/>
+        </w:rPr>
+        <w:t>QtdeProduto</w:t>
+      </w:r>
+      <w:proofErr w:type="spellEnd"/>
+      <w:r>
+        <w:rPr>
+          <w:rFonts w:ascii="Arial" w:hAnsi="Arial" w:cs="Arial"/>
+          <w:color w:val="FF0000"/>
+        </w:rPr>
+        <w:t xml:space="preserve"> = 35;</w:t>
       </w:r>
     </w:p>
     <w:p>
@@ -751,12 +1242,85 @@
           <w:color w:val="FF0000"/>
         </w:rPr>
       </w:pPr>
-      <w:r>
-        <w:rPr>
-          <w:rFonts w:ascii="Arial" w:hAnsi="Arial" w:cs="Arial"/>
-          <w:color w:val="FF0000"/>
-        </w:rPr>
-        <w:t>select NomeCliente, Cidade from cliente where Cidade = "Niteroi";</w:t>
+      <w:proofErr w:type="spellStart"/>
+      <w:r>
+        <w:rPr>
+          <w:rFonts w:ascii="Arial" w:hAnsi="Arial" w:cs="Arial"/>
+          <w:color w:val="FF0000"/>
+        </w:rPr>
+        <w:t>select</w:t>
+      </w:r>
+      <w:proofErr w:type="spellEnd"/>
+      <w:r>
+        <w:rPr>
+          <w:rFonts w:ascii="Arial" w:hAnsi="Arial" w:cs="Arial"/>
+          <w:color w:val="FF0000"/>
+        </w:rPr>
+        <w:t xml:space="preserve"> </w:t>
+      </w:r>
+      <w:proofErr w:type="spellStart"/>
+      <w:r>
+        <w:rPr>
+          <w:rFonts w:ascii="Arial" w:hAnsi="Arial" w:cs="Arial"/>
+          <w:color w:val="FF0000"/>
+        </w:rPr>
+        <w:t>NomeCliente</w:t>
+      </w:r>
+      <w:proofErr w:type="spellEnd"/>
+      <w:r>
+        <w:rPr>
+          <w:rFonts w:ascii="Arial" w:hAnsi="Arial" w:cs="Arial"/>
+          <w:color w:val="FF0000"/>
+        </w:rPr>
+        <w:t xml:space="preserve">, Cidade </w:t>
+      </w:r>
+      <w:proofErr w:type="spellStart"/>
+      <w:r>
+        <w:rPr>
+          <w:rFonts w:ascii="Arial" w:hAnsi="Arial" w:cs="Arial"/>
+          <w:color w:val="FF0000"/>
+        </w:rPr>
+        <w:t>from</w:t>
+      </w:r>
+      <w:proofErr w:type="spellEnd"/>
+      <w:r>
+        <w:rPr>
+          <w:rFonts w:ascii="Arial" w:hAnsi="Arial" w:cs="Arial"/>
+          <w:color w:val="FF0000"/>
+        </w:rPr>
+        <w:t xml:space="preserve"> cliente </w:t>
+      </w:r>
+      <w:proofErr w:type="spellStart"/>
+      <w:r>
+        <w:rPr>
+          <w:rFonts w:ascii="Arial" w:hAnsi="Arial" w:cs="Arial"/>
+          <w:color w:val="FF0000"/>
+        </w:rPr>
+        <w:t>where</w:t>
+      </w:r>
+      <w:proofErr w:type="spellEnd"/>
+      <w:r>
+        <w:rPr>
+          <w:rFonts w:ascii="Arial" w:hAnsi="Arial" w:cs="Arial"/>
+          <w:color w:val="FF0000"/>
+        </w:rPr>
+        <w:t xml:space="preserve"> Cidade = "</w:t>
+      </w:r>
+      <w:proofErr w:type="spellStart"/>
+      <w:r>
+        <w:rPr>
+          <w:rFonts w:ascii="Arial" w:hAnsi="Arial" w:cs="Arial"/>
+          <w:color w:val="FF0000"/>
+        </w:rPr>
+        <w:t>Niteroi</w:t>
+      </w:r>
+      <w:proofErr w:type="spellEnd"/>
+      <w:r>
+        <w:rPr>
+          <w:rFonts w:ascii="Arial" w:hAnsi="Arial" w:cs="Arial"/>
+          <w:color w:val="FF0000"/>
+        </w:rPr>
+        <w:t>";</w:t>
       </w:r>
     </w:p>
     <w:p>
@@ -872,12 +1436,133 @@
           <w:color w:val="FF0000"/>
         </w:rPr>
       </w:pPr>
-      <w:r>
-        <w:rPr>
-          <w:rFonts w:ascii="Arial" w:hAnsi="Arial" w:cs="Arial"/>
-          <w:color w:val="FF0000"/>
-        </w:rPr>
-        <w:t>select DescProduto, UnidProduto, ValorUnitario from produto where UnidProduto = "m" and ValorUnitario = 1.05;</w:t>
+      <w:proofErr w:type="spellStart"/>
+      <w:r>
+        <w:rPr>
+          <w:rFonts w:ascii="Arial" w:hAnsi="Arial" w:cs="Arial"/>
+          <w:color w:val="FF0000"/>
+        </w:rPr>
+        <w:t>select</w:t>
+      </w:r>
+      <w:proofErr w:type="spellEnd"/>
+      <w:r>
+        <w:rPr>
+          <w:rFonts w:ascii="Arial" w:hAnsi="Arial" w:cs="Arial"/>
+          <w:color w:val="FF0000"/>
+        </w:rPr>
+        <w:t xml:space="preserve"> </w:t>
+      </w:r>
+      <w:proofErr w:type="spellStart"/>
+      <w:r>
+        <w:rPr>
+          <w:rFonts w:ascii="Arial" w:hAnsi="Arial" w:cs="Arial"/>
+          <w:color w:val="FF0000"/>
+        </w:rPr>
+        <w:t>DescProduto</w:t>
+      </w:r>
+      <w:proofErr w:type="spellEnd"/>
+      <w:r>
+        <w:rPr>
+          <w:rFonts w:ascii="Arial" w:hAnsi="Arial" w:cs="Arial"/>
+          <w:color w:val="FF0000"/>
+        </w:rPr>
+        <w:t xml:space="preserve">, </w:t>
+      </w:r>
+      <w:proofErr w:type="spellStart"/>
+      <w:r>
+        <w:rPr>
+          <w:rFonts w:ascii="Arial" w:hAnsi="Arial" w:cs="Arial"/>
+          <w:color w:val="FF0000"/>
+        </w:rPr>
+        <w:t>UnidProduto</w:t>
+      </w:r>
+      <w:proofErr w:type="spellEnd"/>
+      <w:r>
+        <w:rPr>
+          <w:rFonts w:ascii="Arial" w:hAnsi="Arial" w:cs="Arial"/>
+          <w:color w:val="FF0000"/>
+        </w:rPr>
+        <w:t xml:space="preserve">, </w:t>
+      </w:r>
+      <w:proofErr w:type="spellStart"/>
+      <w:r>
+        <w:rPr>
+          <w:rFonts w:ascii="Arial" w:hAnsi="Arial" w:cs="Arial"/>
+          <w:color w:val="FF0000"/>
+        </w:rPr>
+        <w:t>ValorUnitario</w:t>
+      </w:r>
+      <w:proofErr w:type="spellEnd"/>
+      <w:r>
+        <w:rPr>
+          <w:rFonts w:ascii="Arial" w:hAnsi="Arial" w:cs="Arial"/>
+          <w:color w:val="FF0000"/>
+        </w:rPr>
+        <w:t xml:space="preserve"> </w:t>
+      </w:r>
+      <w:proofErr w:type="spellStart"/>
+      <w:r>
+        <w:rPr>
+          <w:rFonts w:ascii="Arial" w:hAnsi="Arial" w:cs="Arial"/>
+          <w:color w:val="FF0000"/>
+        </w:rPr>
+        <w:t>from</w:t>
+      </w:r>
+      <w:proofErr w:type="spellEnd"/>
+      <w:r>
+        <w:rPr>
+          <w:rFonts w:ascii="Arial" w:hAnsi="Arial" w:cs="Arial"/>
+          <w:color w:val="FF0000"/>
+        </w:rPr>
+        <w:t xml:space="preserve"> produto </w:t>
+      </w:r>
+      <w:proofErr w:type="spellStart"/>
+      <w:r>
+        <w:rPr>
+          <w:rFonts w:ascii="Arial" w:hAnsi="Arial" w:cs="Arial"/>
+          <w:color w:val="FF0000"/>
+        </w:rPr>
+        <w:t>where</w:t>
+      </w:r>
+      <w:proofErr w:type="spellEnd"/>
+      <w:r>
+        <w:rPr>
+          <w:rFonts w:ascii="Arial" w:hAnsi="Arial" w:cs="Arial"/>
+          <w:color w:val="FF0000"/>
+        </w:rPr>
+        <w:t xml:space="preserve"> </w:t>
+      </w:r>
+      <w:proofErr w:type="spellStart"/>
+      <w:r>
+        <w:rPr>
+          <w:rFonts w:ascii="Arial" w:hAnsi="Arial" w:cs="Arial"/>
+          <w:color w:val="FF0000"/>
+        </w:rPr>
+        <w:t>UnidProduto</w:t>
+      </w:r>
+      <w:proofErr w:type="spellEnd"/>
+      <w:r>
+        <w:rPr>
+          <w:rFonts w:ascii="Arial" w:hAnsi="Arial" w:cs="Arial"/>
+          <w:color w:val="FF0000"/>
+        </w:rPr>
+        <w:t xml:space="preserve"> = "m" and </w:t>
+      </w:r>
+      <w:proofErr w:type="spellStart"/>
+      <w:r>
+        <w:rPr>
+          <w:rFonts w:ascii="Arial" w:hAnsi="Arial" w:cs="Arial"/>
+          <w:color w:val="FF0000"/>
+        </w:rPr>
+        <w:t>ValorUnitario</w:t>
+      </w:r>
+      <w:proofErr w:type="spellEnd"/>
+      <w:r>
+        <w:rPr>
+          <w:rFonts w:ascii="Arial" w:hAnsi="Arial" w:cs="Arial"/>
+          <w:color w:val="FF0000"/>
+        </w:rPr>
+        <w:t xml:space="preserve"> = 1.05;</w:t>
       </w:r>
     </w:p>
     <w:p>
@@ -977,12 +1662,117 @@
           <w:color w:val="FF0000"/>
         </w:rPr>
       </w:pPr>
-      <w:r>
-        <w:rPr>
-          <w:rFonts w:ascii="Arial" w:hAnsi="Arial" w:cs="Arial"/>
-          <w:color w:val="FF0000"/>
-        </w:rPr>
-        <w:t>select NomeCliente, Endereco, Cidade, CEP from cliente where Cidade = "São Paulo" or CEP between 30077000 and 30079000;</w:t>
+      <w:proofErr w:type="spellStart"/>
+      <w:r>
+        <w:rPr>
+          <w:rFonts w:ascii="Arial" w:hAnsi="Arial" w:cs="Arial"/>
+          <w:color w:val="FF0000"/>
+        </w:rPr>
+        <w:t>select</w:t>
+      </w:r>
+      <w:proofErr w:type="spellEnd"/>
+      <w:r>
+        <w:rPr>
+          <w:rFonts w:ascii="Arial" w:hAnsi="Arial" w:cs="Arial"/>
+          <w:color w:val="FF0000"/>
+        </w:rPr>
+        <w:t xml:space="preserve"> </w:t>
+      </w:r>
+      <w:proofErr w:type="spellStart"/>
+      <w:r>
+        <w:rPr>
+          <w:rFonts w:ascii="Arial" w:hAnsi="Arial" w:cs="Arial"/>
+          <w:color w:val="FF0000"/>
+        </w:rPr>
+        <w:t>NomeCliente</w:t>
+      </w:r>
+      <w:proofErr w:type="spellEnd"/>
+      <w:r>
+        <w:rPr>
+          <w:rFonts w:ascii="Arial" w:hAnsi="Arial" w:cs="Arial"/>
+          <w:color w:val="FF0000"/>
+        </w:rPr>
+        <w:t xml:space="preserve">, </w:t>
+      </w:r>
+      <w:proofErr w:type="spellStart"/>
+      <w:r>
+        <w:rPr>
+          <w:rFonts w:ascii="Arial" w:hAnsi="Arial" w:cs="Arial"/>
+          <w:color w:val="FF0000"/>
+        </w:rPr>
+        <w:t>Endereco</w:t>
+      </w:r>
+      <w:proofErr w:type="spellEnd"/>
+      <w:r>
+        <w:rPr>
+          <w:rFonts w:ascii="Arial" w:hAnsi="Arial" w:cs="Arial"/>
+          <w:color w:val="FF0000"/>
+        </w:rPr>
+        <w:t xml:space="preserve">, Cidade, CEP </w:t>
+      </w:r>
+      <w:proofErr w:type="spellStart"/>
+      <w:r>
+        <w:rPr>
+          <w:rFonts w:ascii="Arial" w:hAnsi="Arial" w:cs="Arial"/>
+          <w:color w:val="FF0000"/>
+        </w:rPr>
+        <w:t>from</w:t>
+      </w:r>
+      <w:proofErr w:type="spellEnd"/>
+      <w:r>
+        <w:rPr>
+          <w:rFonts w:ascii="Arial" w:hAnsi="Arial" w:cs="Arial"/>
+          <w:color w:val="FF0000"/>
+        </w:rPr>
+        <w:t xml:space="preserve"> cliente </w:t>
+      </w:r>
+      <w:proofErr w:type="spellStart"/>
+      <w:r>
+        <w:rPr>
+          <w:rFonts w:ascii="Arial" w:hAnsi="Arial" w:cs="Arial"/>
+          <w:color w:val="FF0000"/>
+        </w:rPr>
+        <w:t>where</w:t>
+      </w:r>
+      <w:proofErr w:type="spellEnd"/>
+      <w:r>
+        <w:rPr>
+          <w:rFonts w:ascii="Arial" w:hAnsi="Arial" w:cs="Arial"/>
+          <w:color w:val="FF0000"/>
+        </w:rPr>
+        <w:t xml:space="preserve"> Cidade = "São Paulo" </w:t>
+      </w:r>
+      <w:proofErr w:type="spellStart"/>
+      <w:r>
+        <w:rPr>
+          <w:rFonts w:ascii="Arial" w:hAnsi="Arial" w:cs="Arial"/>
+          <w:color w:val="FF0000"/>
+        </w:rPr>
+        <w:t>or</w:t>
+      </w:r>
+      <w:proofErr w:type="spellEnd"/>
+      <w:r>
+        <w:rPr>
+          <w:rFonts w:ascii="Arial" w:hAnsi="Arial" w:cs="Arial"/>
+          <w:color w:val="FF0000"/>
+        </w:rPr>
+        <w:t xml:space="preserve"> CEP </w:t>
+      </w:r>
+      <w:proofErr w:type="spellStart"/>
+      <w:r>
+        <w:rPr>
+          <w:rFonts w:ascii="Arial" w:hAnsi="Arial" w:cs="Arial"/>
+          <w:color w:val="FF0000"/>
+        </w:rPr>
+        <w:t>between</w:t>
+      </w:r>
+      <w:proofErr w:type="spellEnd"/>
+      <w:r>
+        <w:rPr>
+          <w:rFonts w:ascii="Arial" w:hAnsi="Arial" w:cs="Arial"/>
+          <w:color w:val="FF0000"/>
+        </w:rPr>
+        <w:t xml:space="preserve"> 30077000 and 30079000;</w:t>
       </w:r>
     </w:p>
     <w:p>
@@ -1066,12 +1856,110 @@
           <w:color w:val="FF0000"/>
         </w:rPr>
       </w:pPr>
-      <w:r>
-        <w:rPr>
-          <w:rFonts w:ascii="Arial" w:hAnsi="Arial" w:cs="Arial"/>
-          <w:color w:val="FF0000"/>
-        </w:rPr>
-        <w:t>select NumPedido, PrazoEntrega from pedido where PrazoEntrega != 15;</w:t>
+      <w:proofErr w:type="spellStart"/>
+      <w:r>
+        <w:rPr>
+          <w:rFonts w:ascii="Arial" w:hAnsi="Arial" w:cs="Arial"/>
+          <w:color w:val="FF0000"/>
+        </w:rPr>
+        <w:t>select</w:t>
+      </w:r>
+      <w:proofErr w:type="spellEnd"/>
+      <w:r>
+        <w:rPr>
+          <w:rFonts w:ascii="Arial" w:hAnsi="Arial" w:cs="Arial"/>
+          <w:color w:val="FF0000"/>
+        </w:rPr>
+        <w:t xml:space="preserve"> </w:t>
+      </w:r>
+      <w:proofErr w:type="spellStart"/>
+      <w:r>
+        <w:rPr>
+          <w:rFonts w:ascii="Arial" w:hAnsi="Arial" w:cs="Arial"/>
+          <w:color w:val="FF0000"/>
+        </w:rPr>
+        <w:t>NumPedido</w:t>
+      </w:r>
+      <w:proofErr w:type="spellEnd"/>
+      <w:r>
+        <w:rPr>
+          <w:rFonts w:ascii="Arial" w:hAnsi="Arial" w:cs="Arial"/>
+          <w:color w:val="FF0000"/>
+        </w:rPr>
+        <w:t xml:space="preserve">, </w:t>
+      </w:r>
+      <w:proofErr w:type="spellStart"/>
+      <w:r>
+        <w:rPr>
+          <w:rFonts w:ascii="Arial" w:hAnsi="Arial" w:cs="Arial"/>
+          <w:color w:val="FF0000"/>
+        </w:rPr>
+        <w:t>PrazoEntrega</w:t>
+      </w:r>
+      <w:proofErr w:type="spellEnd"/>
+      <w:r>
+        <w:rPr>
+          <w:rFonts w:ascii="Arial" w:hAnsi="Arial" w:cs="Arial"/>
+          <w:color w:val="FF0000"/>
+        </w:rPr>
+        <w:t xml:space="preserve"> </w:t>
+      </w:r>
+      <w:proofErr w:type="spellStart"/>
+      <w:r>
+        <w:rPr>
+          <w:rFonts w:ascii="Arial" w:hAnsi="Arial" w:cs="Arial"/>
+          <w:color w:val="FF0000"/>
+        </w:rPr>
+        <w:t>from</w:t>
+      </w:r>
+      <w:proofErr w:type="spellEnd"/>
+      <w:r>
+        <w:rPr>
+          <w:rFonts w:ascii="Arial" w:hAnsi="Arial" w:cs="Arial"/>
+          <w:color w:val="FF0000"/>
+        </w:rPr>
+        <w:t xml:space="preserve"> pedido </w:t>
+      </w:r>
+      <w:proofErr w:type="spellStart"/>
+      <w:r>
+        <w:rPr>
+          <w:rFonts w:ascii="Arial" w:hAnsi="Arial" w:cs="Arial"/>
+          <w:color w:val="FF0000"/>
+        </w:rPr>
+        <w:t>where</w:t>
+      </w:r>
+      <w:proofErr w:type="spellEnd"/>
+      <w:r>
+        <w:rPr>
+          <w:rFonts w:ascii="Arial" w:hAnsi="Arial" w:cs="Arial"/>
+          <w:color w:val="FF0000"/>
+        </w:rPr>
+        <w:t xml:space="preserve"> </w:t>
+      </w:r>
+      <w:proofErr w:type="spellStart"/>
+      <w:proofErr w:type="gramStart"/>
+      <w:r>
+        <w:rPr>
+          <w:rFonts w:ascii="Arial" w:hAnsi="Arial" w:cs="Arial"/>
+          <w:color w:val="FF0000"/>
+        </w:rPr>
+        <w:t>PrazoEntrega</w:t>
+      </w:r>
+      <w:proofErr w:type="spellEnd"/>
+      <w:r>
+        <w:rPr>
+          <w:rFonts w:ascii="Arial" w:hAnsi="Arial" w:cs="Arial"/>
+          <w:color w:val="FF0000"/>
+        </w:rPr>
+        <w:t xml:space="preserve"> !</w:t>
+      </w:r>
+      <w:proofErr w:type="gramEnd"/>
+      <w:r>
+        <w:rPr>
+          <w:rFonts w:ascii="Arial" w:hAnsi="Arial" w:cs="Arial"/>
+          <w:color w:val="FF0000"/>
+        </w:rPr>
+        <w:t>= 15;</w:t>
       </w:r>
     </w:p>
     <w:p>
@@ -1175,12 +2063,133 @@
           <w:color w:val="FF0000"/>
         </w:rPr>
       </w:pPr>
-      <w:r>
-        <w:rPr>
-          <w:rFonts w:ascii="Arial" w:hAnsi="Arial" w:cs="Arial"/>
-          <w:color w:val="FF0000"/>
-        </w:rPr>
-        <w:t>select CodProduto, DescProduto, ValorUnitario from produto where ValorUnitario between 0.32 and 2.00;</w:t>
+      <w:proofErr w:type="spellStart"/>
+      <w:r>
+        <w:rPr>
+          <w:rFonts w:ascii="Arial" w:hAnsi="Arial" w:cs="Arial"/>
+          <w:color w:val="FF0000"/>
+        </w:rPr>
+        <w:t>select</w:t>
+      </w:r>
+      <w:proofErr w:type="spellEnd"/>
+      <w:r>
+        <w:rPr>
+          <w:rFonts w:ascii="Arial" w:hAnsi="Arial" w:cs="Arial"/>
+          <w:color w:val="FF0000"/>
+        </w:rPr>
+        <w:t xml:space="preserve"> </w:t>
+      </w:r>
+      <w:proofErr w:type="spellStart"/>
+      <w:r>
+        <w:rPr>
+          <w:rFonts w:ascii="Arial" w:hAnsi="Arial" w:cs="Arial"/>
+          <w:color w:val="FF0000"/>
+        </w:rPr>
+        <w:t>CodProduto</w:t>
+      </w:r>
+      <w:proofErr w:type="spellEnd"/>
+      <w:r>
+        <w:rPr>
+          <w:rFonts w:ascii="Arial" w:hAnsi="Arial" w:cs="Arial"/>
+          <w:color w:val="FF0000"/>
+        </w:rPr>
+        <w:t xml:space="preserve">, </w:t>
+      </w:r>
+      <w:proofErr w:type="spellStart"/>
+      <w:r>
+        <w:rPr>
+          <w:rFonts w:ascii="Arial" w:hAnsi="Arial" w:cs="Arial"/>
+          <w:color w:val="FF0000"/>
+        </w:rPr>
+        <w:t>DescProduto</w:t>
+      </w:r>
+      <w:proofErr w:type="spellEnd"/>
+      <w:r>
+        <w:rPr>
+          <w:rFonts w:ascii="Arial" w:hAnsi="Arial" w:cs="Arial"/>
+          <w:color w:val="FF0000"/>
+        </w:rPr>
+        <w:t xml:space="preserve">, </w:t>
+      </w:r>
+      <w:proofErr w:type="spellStart"/>
+      <w:r>
+        <w:rPr>
+          <w:rFonts w:ascii="Arial" w:hAnsi="Arial" w:cs="Arial"/>
+          <w:color w:val="FF0000"/>
+        </w:rPr>
+        <w:t>ValorUnitario</w:t>
+      </w:r>
+      <w:proofErr w:type="spellEnd"/>
+      <w:r>
+        <w:rPr>
+          <w:rFonts w:ascii="Arial" w:hAnsi="Arial" w:cs="Arial"/>
+          <w:color w:val="FF0000"/>
+        </w:rPr>
+        <w:t xml:space="preserve"> </w:t>
+      </w:r>
+      <w:proofErr w:type="spellStart"/>
+      <w:r>
+        <w:rPr>
+          <w:rFonts w:ascii="Arial" w:hAnsi="Arial" w:cs="Arial"/>
+          <w:color w:val="FF0000"/>
+        </w:rPr>
+        <w:t>from</w:t>
+      </w:r>
+      <w:proofErr w:type="spellEnd"/>
+      <w:r>
+        <w:rPr>
+          <w:rFonts w:ascii="Arial" w:hAnsi="Arial" w:cs="Arial"/>
+          <w:color w:val="FF0000"/>
+        </w:rPr>
+        <w:t xml:space="preserve"> produto </w:t>
+      </w:r>
+      <w:proofErr w:type="spellStart"/>
+      <w:r>
+        <w:rPr>
+          <w:rFonts w:ascii="Arial" w:hAnsi="Arial" w:cs="Arial"/>
+          <w:color w:val="FF0000"/>
+        </w:rPr>
+        <w:t>where</w:t>
+      </w:r>
+      <w:proofErr w:type="spellEnd"/>
+      <w:r>
+        <w:rPr>
+          <w:rFonts w:ascii="Arial" w:hAnsi="Arial" w:cs="Arial"/>
+          <w:color w:val="FF0000"/>
+        </w:rPr>
+        <w:t xml:space="preserve"> </w:t>
+      </w:r>
+      <w:proofErr w:type="spellStart"/>
+      <w:r>
+        <w:rPr>
+          <w:rFonts w:ascii="Arial" w:hAnsi="Arial" w:cs="Arial"/>
+          <w:color w:val="FF0000"/>
+        </w:rPr>
+        <w:t>ValorUnitario</w:t>
+      </w:r>
+      <w:proofErr w:type="spellEnd"/>
+      <w:r>
+        <w:rPr>
+          <w:rFonts w:ascii="Arial" w:hAnsi="Arial" w:cs="Arial"/>
+          <w:color w:val="FF0000"/>
+        </w:rPr>
+        <w:t xml:space="preserve"> </w:t>
+      </w:r>
+      <w:proofErr w:type="spellStart"/>
+      <w:r>
+        <w:rPr>
+          <w:rFonts w:ascii="Arial" w:hAnsi="Arial" w:cs="Arial"/>
+          <w:color w:val="FF0000"/>
+        </w:rPr>
+        <w:t>between</w:t>
+      </w:r>
+      <w:proofErr w:type="spellEnd"/>
+      <w:r>
+        <w:rPr>
+          <w:rFonts w:ascii="Arial" w:hAnsi="Arial" w:cs="Arial"/>
+          <w:color w:val="FF0000"/>
+        </w:rPr>
+        <w:t xml:space="preserve"> 0.32 and 2.00;</w:t>
       </w:r>
     </w:p>
     <w:p>
@@ -1276,12 +2285,101 @@
           <w:color w:val="FF0000"/>
         </w:rPr>
       </w:pPr>
-      <w:r>
-        <w:rPr>
-          <w:rFonts w:ascii="Arial" w:hAnsi="Arial" w:cs="Arial"/>
-          <w:color w:val="FF0000"/>
-        </w:rPr>
-        <w:t>select CodProduto, DescProduto as "Nome Produto" from produto where DescProduto like ("Q%");</w:t>
+      <w:proofErr w:type="spellStart"/>
+      <w:r>
+        <w:rPr>
+          <w:rFonts w:ascii="Arial" w:hAnsi="Arial" w:cs="Arial"/>
+          <w:color w:val="FF0000"/>
+        </w:rPr>
+        <w:t>select</w:t>
+      </w:r>
+      <w:proofErr w:type="spellEnd"/>
+      <w:r>
+        <w:rPr>
+          <w:rFonts w:ascii="Arial" w:hAnsi="Arial" w:cs="Arial"/>
+          <w:color w:val="FF0000"/>
+        </w:rPr>
+        <w:t xml:space="preserve"> </w:t>
+      </w:r>
+      <w:proofErr w:type="spellStart"/>
+      <w:r>
+        <w:rPr>
+          <w:rFonts w:ascii="Arial" w:hAnsi="Arial" w:cs="Arial"/>
+          <w:color w:val="FF0000"/>
+        </w:rPr>
+        <w:t>CodProduto</w:t>
+      </w:r>
+      <w:proofErr w:type="spellEnd"/>
+      <w:r>
+        <w:rPr>
+          <w:rFonts w:ascii="Arial" w:hAnsi="Arial" w:cs="Arial"/>
+          <w:color w:val="FF0000"/>
+        </w:rPr>
+        <w:t xml:space="preserve">, </w:t>
+      </w:r>
+      <w:proofErr w:type="spellStart"/>
+      <w:r>
+        <w:rPr>
+          <w:rFonts w:ascii="Arial" w:hAnsi="Arial" w:cs="Arial"/>
+          <w:color w:val="FF0000"/>
+        </w:rPr>
+        <w:t>DescProduto</w:t>
+      </w:r>
+      <w:proofErr w:type="spellEnd"/>
+      <w:r>
+        <w:rPr>
+          <w:rFonts w:ascii="Arial" w:hAnsi="Arial" w:cs="Arial"/>
+          <w:color w:val="FF0000"/>
+        </w:rPr>
+        <w:t xml:space="preserve"> as "Nome Produto" </w:t>
+      </w:r>
+      <w:proofErr w:type="spellStart"/>
+      <w:r>
+        <w:rPr>
+          <w:rFonts w:ascii="Arial" w:hAnsi="Arial" w:cs="Arial"/>
+          <w:color w:val="FF0000"/>
+        </w:rPr>
+        <w:t>from</w:t>
+      </w:r>
+      <w:proofErr w:type="spellEnd"/>
+      <w:r>
+        <w:rPr>
+          <w:rFonts w:ascii="Arial" w:hAnsi="Arial" w:cs="Arial"/>
+          <w:color w:val="FF0000"/>
+        </w:rPr>
+        <w:t xml:space="preserve"> produto </w:t>
+      </w:r>
+      <w:proofErr w:type="spellStart"/>
+      <w:r>
+        <w:rPr>
+          <w:rFonts w:ascii="Arial" w:hAnsi="Arial" w:cs="Arial"/>
+          <w:color w:val="FF0000"/>
+        </w:rPr>
+        <w:t>where</w:t>
+      </w:r>
+      <w:proofErr w:type="spellEnd"/>
+      <w:r>
+        <w:rPr>
+          <w:rFonts w:ascii="Arial" w:hAnsi="Arial" w:cs="Arial"/>
+          <w:color w:val="FF0000"/>
+        </w:rPr>
+        <w:t xml:space="preserve"> </w:t>
+      </w:r>
+      <w:proofErr w:type="spellStart"/>
+      <w:r>
+        <w:rPr>
+          <w:rFonts w:ascii="Arial" w:hAnsi="Arial" w:cs="Arial"/>
+          <w:color w:val="FF0000"/>
+        </w:rPr>
+        <w:t>DescProduto</w:t>
+      </w:r>
+      <w:proofErr w:type="spellEnd"/>
+      <w:r>
+        <w:rPr>
+          <w:rFonts w:ascii="Arial" w:hAnsi="Arial" w:cs="Arial"/>
+          <w:color w:val="FF0000"/>
+        </w:rPr>
+        <w:t xml:space="preserve"> like ("Q%");</w:t>
       </w:r>
     </w:p>
     <w:p>
@@ -1376,12 +2474,133 @@
           <w:color w:val="FF0000"/>
         </w:rPr>
       </w:pPr>
-      <w:r>
-        <w:rPr>
-          <w:rFonts w:ascii="Arial" w:hAnsi="Arial" w:cs="Arial"/>
-          <w:color w:val="FF0000"/>
-        </w:rPr>
-        <w:t>select CodVendedor, NomeVendedor from vendedor where NomeVendedor not like ("Jo%");</w:t>
+      <w:proofErr w:type="spellStart"/>
+      <w:r>
+        <w:rPr>
+          <w:rFonts w:ascii="Arial" w:hAnsi="Arial" w:cs="Arial"/>
+          <w:color w:val="FF0000"/>
+        </w:rPr>
+        <w:t>select</w:t>
+      </w:r>
+      <w:proofErr w:type="spellEnd"/>
+      <w:r>
+        <w:rPr>
+          <w:rFonts w:ascii="Arial" w:hAnsi="Arial" w:cs="Arial"/>
+          <w:color w:val="FF0000"/>
+        </w:rPr>
+        <w:t xml:space="preserve"> </w:t>
+      </w:r>
+      <w:proofErr w:type="spellStart"/>
+      <w:r>
+        <w:rPr>
+          <w:rFonts w:ascii="Arial" w:hAnsi="Arial" w:cs="Arial"/>
+          <w:color w:val="FF0000"/>
+        </w:rPr>
+        <w:t>CodVendedor</w:t>
+      </w:r>
+      <w:proofErr w:type="spellEnd"/>
+      <w:r>
+        <w:rPr>
+          <w:rFonts w:ascii="Arial" w:hAnsi="Arial" w:cs="Arial"/>
+          <w:color w:val="FF0000"/>
+        </w:rPr>
+        <w:t xml:space="preserve">, </w:t>
+      </w:r>
+      <w:proofErr w:type="spellStart"/>
+      <w:r>
+        <w:rPr>
+          <w:rFonts w:ascii="Arial" w:hAnsi="Arial" w:cs="Arial"/>
+          <w:color w:val="FF0000"/>
+        </w:rPr>
+        <w:t>NomeVendedor</w:t>
+      </w:r>
+      <w:proofErr w:type="spellEnd"/>
+      <w:r>
+        <w:rPr>
+          <w:rFonts w:ascii="Arial" w:hAnsi="Arial" w:cs="Arial"/>
+          <w:color w:val="FF0000"/>
+        </w:rPr>
+        <w:t xml:space="preserve"> </w:t>
+      </w:r>
+      <w:proofErr w:type="spellStart"/>
+      <w:r>
+        <w:rPr>
+          <w:rFonts w:ascii="Arial" w:hAnsi="Arial" w:cs="Arial"/>
+          <w:color w:val="FF0000"/>
+        </w:rPr>
+        <w:t>from</w:t>
+      </w:r>
+      <w:proofErr w:type="spellEnd"/>
+      <w:r>
+        <w:rPr>
+          <w:rFonts w:ascii="Arial" w:hAnsi="Arial" w:cs="Arial"/>
+          <w:color w:val="FF0000"/>
+        </w:rPr>
+        <w:t xml:space="preserve"> vendedor </w:t>
+      </w:r>
+      <w:proofErr w:type="spellStart"/>
+      <w:r>
+        <w:rPr>
+          <w:rFonts w:ascii="Arial" w:hAnsi="Arial" w:cs="Arial"/>
+          <w:color w:val="FF0000"/>
+        </w:rPr>
+        <w:t>where</w:t>
+      </w:r>
+      <w:proofErr w:type="spellEnd"/>
+      <w:r>
+        <w:rPr>
+          <w:rFonts w:ascii="Arial" w:hAnsi="Arial" w:cs="Arial"/>
+          <w:color w:val="FF0000"/>
+        </w:rPr>
+        <w:t xml:space="preserve"> </w:t>
+      </w:r>
+      <w:proofErr w:type="spellStart"/>
+      <w:r>
+        <w:rPr>
+          <w:rFonts w:ascii="Arial" w:hAnsi="Arial" w:cs="Arial"/>
+          <w:color w:val="FF0000"/>
+        </w:rPr>
+        <w:t>NomeVendedor</w:t>
+      </w:r>
+      <w:proofErr w:type="spellEnd"/>
+      <w:r>
+        <w:rPr>
+          <w:rFonts w:ascii="Arial" w:hAnsi="Arial" w:cs="Arial"/>
+          <w:color w:val="FF0000"/>
+        </w:rPr>
+        <w:t xml:space="preserve"> </w:t>
+      </w:r>
+      <w:proofErr w:type="spellStart"/>
+      <w:r>
+        <w:rPr>
+          <w:rFonts w:ascii="Arial" w:hAnsi="Arial" w:cs="Arial"/>
+          <w:color w:val="FF0000"/>
+        </w:rPr>
+        <w:t>not</w:t>
+      </w:r>
+      <w:proofErr w:type="spellEnd"/>
+      <w:r>
+        <w:rPr>
+          <w:rFonts w:ascii="Arial" w:hAnsi="Arial" w:cs="Arial"/>
+          <w:color w:val="FF0000"/>
+        </w:rPr>
+        <w:t xml:space="preserve"> like ("</w:t>
+      </w:r>
+      <w:proofErr w:type="spellStart"/>
+      <w:r>
+        <w:rPr>
+          <w:rFonts w:ascii="Arial" w:hAnsi="Arial" w:cs="Arial"/>
+          <w:color w:val="FF0000"/>
+        </w:rPr>
+        <w:t>Jo</w:t>
+      </w:r>
+      <w:proofErr w:type="spellEnd"/>
+      <w:r>
+        <w:rPr>
+          <w:rFonts w:ascii="Arial" w:hAnsi="Arial" w:cs="Arial"/>
+          <w:color w:val="FF0000"/>
+        </w:rPr>
+        <w:t>%");</w:t>
       </w:r>
     </w:p>
     <w:p>
@@ -1479,12 +2698,149 @@
           <w:color w:val="FF0000"/>
         </w:rPr>
       </w:pPr>
-      <w:r>
-        <w:rPr>
-          <w:rFonts w:ascii="Arial" w:hAnsi="Arial" w:cs="Arial"/>
-          <w:color w:val="FF0000"/>
-        </w:rPr>
-        <w:t>select * from vendedor where FaixaComissao = "A" or FaixaComissao = "B" order by NomeVendedor;</w:t>
+      <w:proofErr w:type="spellStart"/>
+      <w:r>
+        <w:rPr>
+          <w:rFonts w:ascii="Arial" w:hAnsi="Arial" w:cs="Arial"/>
+          <w:color w:val="FF0000"/>
+        </w:rPr>
+        <w:t>select</w:t>
+      </w:r>
+      <w:proofErr w:type="spellEnd"/>
+      <w:r>
+        <w:rPr>
+          <w:rFonts w:ascii="Arial" w:hAnsi="Arial" w:cs="Arial"/>
+          <w:color w:val="FF0000"/>
+        </w:rPr>
+        <w:t xml:space="preserve"> * </w:t>
+      </w:r>
+      <w:proofErr w:type="spellStart"/>
+      <w:r>
+        <w:rPr>
+          <w:rFonts w:ascii="Arial" w:hAnsi="Arial" w:cs="Arial"/>
+          <w:color w:val="FF0000"/>
+        </w:rPr>
+        <w:t>from</w:t>
+      </w:r>
+      <w:proofErr w:type="spellEnd"/>
+      <w:r>
+        <w:rPr>
+          <w:rFonts w:ascii="Arial" w:hAnsi="Arial" w:cs="Arial"/>
+          <w:color w:val="FF0000"/>
+        </w:rPr>
+        <w:t xml:space="preserve"> vendedor </w:t>
+      </w:r>
+      <w:proofErr w:type="spellStart"/>
+      <w:r>
+        <w:rPr>
+          <w:rFonts w:ascii="Arial" w:hAnsi="Arial" w:cs="Arial"/>
+          <w:color w:val="FF0000"/>
+        </w:rPr>
+        <w:t>where</w:t>
+      </w:r>
+      <w:proofErr w:type="spellEnd"/>
+      <w:r>
+        <w:rPr>
+          <w:rFonts w:ascii="Arial" w:hAnsi="Arial" w:cs="Arial"/>
+          <w:color w:val="FF0000"/>
+        </w:rPr>
+        <w:t xml:space="preserve"> </w:t>
+      </w:r>
+      <w:proofErr w:type="spellStart"/>
+      <w:r>
+        <w:rPr>
+          <w:rFonts w:ascii="Arial" w:hAnsi="Arial" w:cs="Arial"/>
+          <w:color w:val="FF0000"/>
+        </w:rPr>
+        <w:t>FaixaComissao</w:t>
+      </w:r>
+      <w:proofErr w:type="spellEnd"/>
+      <w:r>
+        <w:rPr>
+          <w:rFonts w:ascii="Arial" w:hAnsi="Arial" w:cs="Arial"/>
+          <w:color w:val="FF0000"/>
+        </w:rPr>
+        <w:t xml:space="preserve"> = "A" </w:t>
+      </w:r>
+      <w:proofErr w:type="spellStart"/>
+      <w:r>
+        <w:rPr>
+          <w:rFonts w:ascii="Arial" w:hAnsi="Arial" w:cs="Arial"/>
+          <w:color w:val="FF0000"/>
+        </w:rPr>
+        <w:t>or</w:t>
+      </w:r>
+      <w:proofErr w:type="spellEnd"/>
+      <w:r>
+        <w:rPr>
+          <w:rFonts w:ascii="Arial" w:hAnsi="Arial" w:cs="Arial"/>
+          <w:color w:val="FF0000"/>
+        </w:rPr>
+        <w:t xml:space="preserve"> </w:t>
+      </w:r>
+      <w:proofErr w:type="spellStart"/>
+      <w:r>
+        <w:rPr>
+          <w:rFonts w:ascii="Arial" w:hAnsi="Arial" w:cs="Arial"/>
+          <w:color w:val="FF0000"/>
+        </w:rPr>
+        <w:t>FaixaComissao</w:t>
+      </w:r>
+      <w:proofErr w:type="spellEnd"/>
+      <w:r>
+        <w:rPr>
+          <w:rFonts w:ascii="Arial" w:hAnsi="Arial" w:cs="Arial"/>
+          <w:color w:val="FF0000"/>
+        </w:rPr>
+        <w:t xml:space="preserve"> = "B" </w:t>
+      </w:r>
+      <w:proofErr w:type="spellStart"/>
+      <w:r>
+        <w:rPr>
+          <w:rFonts w:ascii="Arial" w:hAnsi="Arial" w:cs="Arial"/>
+          <w:color w:val="FF0000"/>
+        </w:rPr>
+        <w:t>order</w:t>
+      </w:r>
+      <w:proofErr w:type="spellEnd"/>
+      <w:r>
+        <w:rPr>
+          <w:rFonts w:ascii="Arial" w:hAnsi="Arial" w:cs="Arial"/>
+          <w:color w:val="FF0000"/>
+        </w:rPr>
+        <w:t xml:space="preserve"> </w:t>
+      </w:r>
+      <w:proofErr w:type="spellStart"/>
+      <w:r>
+        <w:rPr>
+          <w:rFonts w:ascii="Arial" w:hAnsi="Arial" w:cs="Arial"/>
+          <w:color w:val="FF0000"/>
+        </w:rPr>
+        <w:t>by</w:t>
+      </w:r>
+      <w:proofErr w:type="spellEnd"/>
+      <w:r>
+        <w:rPr>
+          <w:rFonts w:ascii="Arial" w:hAnsi="Arial" w:cs="Arial"/>
+          <w:color w:val="FF0000"/>
+        </w:rPr>
+        <w:t xml:space="preserve"> </w:t>
+      </w:r>
+      <w:proofErr w:type="spellStart"/>
+      <w:r>
+        <w:rPr>
+          <w:rFonts w:ascii="Arial" w:hAnsi="Arial" w:cs="Arial"/>
+          <w:color w:val="FF0000"/>
+        </w:rPr>
+        <w:t>NomeVendedor</w:t>
+      </w:r>
+      <w:proofErr w:type="spellEnd"/>
+      <w:r>
+        <w:rPr>
+          <w:rFonts w:ascii="Arial" w:hAnsi="Arial" w:cs="Arial"/>
+          <w:color w:val="FF0000"/>
+        </w:rPr>
+        <w:t>;</w:t>
       </w:r>
     </w:p>
     <w:p>
@@ -1567,12 +2923,149 @@
           <w:color w:val="FF0000"/>
         </w:rPr>
       </w:pPr>
-      <w:r>
-        <w:rPr>
-          <w:rFonts w:ascii="Arial" w:hAnsi="Arial" w:cs="Arial"/>
-          <w:color w:val="FF0000"/>
-        </w:rPr>
-        <w:t>select CodCliente, NomeCliente, InscEstadual from cliente where InscEstadual is null;</w:t>
+      <w:proofErr w:type="spellStart"/>
+      <w:r>
+        <w:rPr>
+          <w:rFonts w:ascii="Arial" w:hAnsi="Arial" w:cs="Arial"/>
+          <w:color w:val="FF0000"/>
+        </w:rPr>
+        <w:t>select</w:t>
+      </w:r>
+      <w:proofErr w:type="spellEnd"/>
+      <w:r>
+        <w:rPr>
+          <w:rFonts w:ascii="Arial" w:hAnsi="Arial" w:cs="Arial"/>
+          <w:color w:val="FF0000"/>
+        </w:rPr>
+        <w:t xml:space="preserve"> </w:t>
+      </w:r>
+      <w:proofErr w:type="spellStart"/>
+      <w:r>
+        <w:rPr>
+          <w:rFonts w:ascii="Arial" w:hAnsi="Arial" w:cs="Arial"/>
+          <w:color w:val="FF0000"/>
+        </w:rPr>
+        <w:t>CodCliente</w:t>
+      </w:r>
+      <w:proofErr w:type="spellEnd"/>
+      <w:r>
+        <w:rPr>
+          <w:rFonts w:ascii="Arial" w:hAnsi="Arial" w:cs="Arial"/>
+          <w:color w:val="FF0000"/>
+        </w:rPr>
+        <w:t xml:space="preserve">, </w:t>
+      </w:r>
+      <w:proofErr w:type="spellStart"/>
+      <w:r>
+        <w:rPr>
+          <w:rFonts w:ascii="Arial" w:hAnsi="Arial" w:cs="Arial"/>
+          <w:color w:val="FF0000"/>
+        </w:rPr>
+        <w:t>NomeCliente</w:t>
+      </w:r>
+      <w:proofErr w:type="spellEnd"/>
+      <w:r>
+        <w:rPr>
+          <w:rFonts w:ascii="Arial" w:hAnsi="Arial" w:cs="Arial"/>
+          <w:color w:val="FF0000"/>
+        </w:rPr>
+        <w:t xml:space="preserve">, </w:t>
+      </w:r>
+      <w:proofErr w:type="spellStart"/>
+      <w:r>
+        <w:rPr>
+          <w:rFonts w:ascii="Arial" w:hAnsi="Arial" w:cs="Arial"/>
+          <w:color w:val="FF0000"/>
+        </w:rPr>
+        <w:t>InscEstadual</w:t>
+      </w:r>
+      <w:proofErr w:type="spellEnd"/>
+      <w:r>
+        <w:rPr>
+          <w:rFonts w:ascii="Arial" w:hAnsi="Arial" w:cs="Arial"/>
+          <w:color w:val="FF0000"/>
+        </w:rPr>
+        <w:t xml:space="preserve"> </w:t>
+      </w:r>
+      <w:proofErr w:type="spellStart"/>
+      <w:r>
+        <w:rPr>
+          <w:rFonts w:ascii="Arial" w:hAnsi="Arial" w:cs="Arial"/>
+          <w:color w:val="FF0000"/>
+        </w:rPr>
+        <w:t>from</w:t>
+      </w:r>
+      <w:proofErr w:type="spellEnd"/>
+      <w:r>
+        <w:rPr>
+          <w:rFonts w:ascii="Arial" w:hAnsi="Arial" w:cs="Arial"/>
+          <w:color w:val="FF0000"/>
+        </w:rPr>
+        <w:t xml:space="preserve"> cliente </w:t>
+      </w:r>
+      <w:proofErr w:type="spellStart"/>
+      <w:r>
+        <w:rPr>
+          <w:rFonts w:ascii="Arial" w:hAnsi="Arial" w:cs="Arial"/>
+          <w:color w:val="FF0000"/>
+        </w:rPr>
+        <w:t>where</w:t>
+      </w:r>
+      <w:proofErr w:type="spellEnd"/>
+      <w:r>
+        <w:rPr>
+          <w:rFonts w:ascii="Arial" w:hAnsi="Arial" w:cs="Arial"/>
+          <w:color w:val="FF0000"/>
+        </w:rPr>
+        <w:t xml:space="preserve"> </w:t>
+      </w:r>
+      <w:proofErr w:type="spellStart"/>
+      <w:r>
+        <w:rPr>
+          <w:rFonts w:ascii="Arial" w:hAnsi="Arial" w:cs="Arial"/>
+          <w:color w:val="FF0000"/>
+        </w:rPr>
+        <w:t>InscEstadual</w:t>
+      </w:r>
+      <w:proofErr w:type="spellEnd"/>
+      <w:r>
+        <w:rPr>
+          <w:rFonts w:ascii="Arial" w:hAnsi="Arial" w:cs="Arial"/>
+          <w:color w:val="FF0000"/>
+        </w:rPr>
+        <w:t xml:space="preserve"> </w:t>
+      </w:r>
+      <w:proofErr w:type="spellStart"/>
+      <w:r>
+        <w:rPr>
+          <w:rFonts w:ascii="Arial" w:hAnsi="Arial" w:cs="Arial"/>
+          <w:color w:val="FF0000"/>
+        </w:rPr>
+        <w:t>is</w:t>
+      </w:r>
+      <w:proofErr w:type="spellEnd"/>
+      <w:r>
+        <w:rPr>
+          <w:rFonts w:ascii="Arial" w:hAnsi="Arial" w:cs="Arial"/>
+          <w:color w:val="FF0000"/>
+        </w:rPr>
+        <w:t xml:space="preserve"> </w:t>
+      </w:r>
+      <w:proofErr w:type="spellStart"/>
+      <w:r>
+        <w:rPr>
+          <w:rFonts w:ascii="Arial" w:hAnsi="Arial" w:cs="Arial"/>
+          <w:color w:val="FF0000"/>
+        </w:rPr>
+        <w:t>null</w:t>
+      </w:r>
+      <w:proofErr w:type="spellEnd"/>
+      <w:r>
+        <w:rPr>
+          <w:rFonts w:ascii="Arial" w:hAnsi="Arial" w:cs="Arial"/>
+          <w:color w:val="FF0000"/>
+        </w:rPr>
+        <w:t>;</w:t>
       </w:r>
     </w:p>
     <w:p>
@@ -1667,12 +3160,133 @@
           <w:color w:val="FF0000"/>
         </w:rPr>
       </w:pPr>
-      <w:r>
-        <w:rPr>
-          <w:rFonts w:ascii="Arial" w:hAnsi="Arial" w:cs="Arial"/>
-          <w:color w:val="FF0000"/>
-        </w:rPr>
-        <w:t>select CodVendedor, NomeVendedor, SalarioFixo from vendedor order by NomeVendedor;</w:t>
+      <w:proofErr w:type="spellStart"/>
+      <w:r>
+        <w:rPr>
+          <w:rFonts w:ascii="Arial" w:hAnsi="Arial" w:cs="Arial"/>
+          <w:color w:val="FF0000"/>
+        </w:rPr>
+        <w:t>select</w:t>
+      </w:r>
+      <w:proofErr w:type="spellEnd"/>
+      <w:r>
+        <w:rPr>
+          <w:rFonts w:ascii="Arial" w:hAnsi="Arial" w:cs="Arial"/>
+          <w:color w:val="FF0000"/>
+        </w:rPr>
+        <w:t xml:space="preserve"> </w:t>
+      </w:r>
+      <w:proofErr w:type="spellStart"/>
+      <w:r>
+        <w:rPr>
+          <w:rFonts w:ascii="Arial" w:hAnsi="Arial" w:cs="Arial"/>
+          <w:color w:val="FF0000"/>
+        </w:rPr>
+        <w:t>CodVendedor</w:t>
+      </w:r>
+      <w:proofErr w:type="spellEnd"/>
+      <w:r>
+        <w:rPr>
+          <w:rFonts w:ascii="Arial" w:hAnsi="Arial" w:cs="Arial"/>
+          <w:color w:val="FF0000"/>
+        </w:rPr>
+        <w:t xml:space="preserve">, </w:t>
+      </w:r>
+      <w:proofErr w:type="spellStart"/>
+      <w:r>
+        <w:rPr>
+          <w:rFonts w:ascii="Arial" w:hAnsi="Arial" w:cs="Arial"/>
+          <w:color w:val="FF0000"/>
+        </w:rPr>
+        <w:t>NomeVendedor</w:t>
+      </w:r>
+      <w:proofErr w:type="spellEnd"/>
+      <w:r>
+        <w:rPr>
+          <w:rFonts w:ascii="Arial" w:hAnsi="Arial" w:cs="Arial"/>
+          <w:color w:val="FF0000"/>
+        </w:rPr>
+        <w:t xml:space="preserve">, </w:t>
+      </w:r>
+      <w:proofErr w:type="spellStart"/>
+      <w:r>
+        <w:rPr>
+          <w:rFonts w:ascii="Arial" w:hAnsi="Arial" w:cs="Arial"/>
+          <w:color w:val="FF0000"/>
+        </w:rPr>
+        <w:t>SalarioFixo</w:t>
+      </w:r>
+      <w:proofErr w:type="spellEnd"/>
+      <w:r>
+        <w:rPr>
+          <w:rFonts w:ascii="Arial" w:hAnsi="Arial" w:cs="Arial"/>
+          <w:color w:val="FF0000"/>
+        </w:rPr>
+        <w:t xml:space="preserve"> </w:t>
+      </w:r>
+      <w:proofErr w:type="spellStart"/>
+      <w:r>
+        <w:rPr>
+          <w:rFonts w:ascii="Arial" w:hAnsi="Arial" w:cs="Arial"/>
+          <w:color w:val="FF0000"/>
+        </w:rPr>
+        <w:t>from</w:t>
+      </w:r>
+      <w:proofErr w:type="spellEnd"/>
+      <w:r>
+        <w:rPr>
+          <w:rFonts w:ascii="Arial" w:hAnsi="Arial" w:cs="Arial"/>
+          <w:color w:val="FF0000"/>
+        </w:rPr>
+        <w:t xml:space="preserve"> vendedor </w:t>
+      </w:r>
+      <w:proofErr w:type="spellStart"/>
+      <w:r>
+        <w:rPr>
+          <w:rFonts w:ascii="Arial" w:hAnsi="Arial" w:cs="Arial"/>
+          <w:color w:val="FF0000"/>
+        </w:rPr>
+        <w:t>order</w:t>
+      </w:r>
+      <w:proofErr w:type="spellEnd"/>
+      <w:r>
+        <w:rPr>
+          <w:rFonts w:ascii="Arial" w:hAnsi="Arial" w:cs="Arial"/>
+          <w:color w:val="FF0000"/>
+        </w:rPr>
+        <w:t xml:space="preserve"> </w:t>
+      </w:r>
+      <w:proofErr w:type="spellStart"/>
+      <w:r>
+        <w:rPr>
+          <w:rFonts w:ascii="Arial" w:hAnsi="Arial" w:cs="Arial"/>
+          <w:color w:val="FF0000"/>
+        </w:rPr>
+        <w:t>by</w:t>
+      </w:r>
+      <w:proofErr w:type="spellEnd"/>
+      <w:r>
+        <w:rPr>
+          <w:rFonts w:ascii="Arial" w:hAnsi="Arial" w:cs="Arial"/>
+          <w:color w:val="FF0000"/>
+        </w:rPr>
+        <w:t xml:space="preserve"> </w:t>
+      </w:r>
+      <w:proofErr w:type="spellStart"/>
+      <w:r>
+        <w:rPr>
+          <w:rFonts w:ascii="Arial" w:hAnsi="Arial" w:cs="Arial"/>
+          <w:color w:val="FF0000"/>
+        </w:rPr>
+        <w:t>NomeVendedor</w:t>
+      </w:r>
+      <w:proofErr w:type="spellEnd"/>
+      <w:r>
+        <w:rPr>
+          <w:rFonts w:ascii="Arial" w:hAnsi="Arial" w:cs="Arial"/>
+          <w:color w:val="FF0000"/>
+        </w:rPr>
+        <w:t>;</w:t>
       </w:r>
     </w:p>
     <w:p>
@@ -1724,6 +3338,15 @@
           </wp:inline>
         </w:drawing>
       </w:r>
+    </w:p>
+    <w:p>
+      <w:pPr>
+        <w:spacing w:line="360" w:lineRule="auto"/>
+        <w:jc w:val="both"/>
+        <w:rPr>
+          <w:rFonts w:ascii="Arial" w:hAnsi="Arial" w:cs="Arial"/>
+        </w:rPr>
+      </w:pPr>
     </w:p>
     <w:sectPr>
       <w:pgSz w:w="11906" w:h="16838"/>

</xml_diff>